<commit_message>
Fill user list with data from the server
</commit_message>
<xml_diff>
--- a/Lectures/04.Workshop-Components/React-JS-User-List-Workshop.docx
+++ b/Lectures/04.Workshop-Components/React-JS-User-List-Workshop.docx
@@ -1,48 +1,29 @@
 
 <file path=word/document.xml><?xml version="1.0" encoding="utf-8"?>
-<w:document xmlns:wpc="http://schemas.microsoft.com/office/word/2010/wordprocessingCanvas" xmlns:cx="http://schemas.microsoft.com/office/drawing/2014/chartex" xmlns:cx1="http://schemas.microsoft.com/office/drawing/2015/9/8/chartex" xmlns:mc="http://schemas.openxmlformats.org/markup-compatibility/2006" xmlns:o="urn:schemas-microsoft-com:office:office" xmlns:r="http://schemas.openxmlformats.org/officeDocument/2006/relationships" xmlns:m="http://schemas.openxmlformats.org/officeDocument/2006/math" xmlns:v="urn:schemas-microsoft-com:vml" xmlns:wp14="http://schemas.microsoft.com/office/word/2010/wordprocessingDrawing" xmlns:wp="http://schemas.openxmlformats.org/drawingml/2006/wordprocessingDrawing" xmlns:w10="urn:schemas-microsoft-com:office:word" xmlns:w="http://schemas.openxmlformats.org/wordprocessingml/2006/main" xmlns:w14="http://schemas.microsoft.com/office/word/2010/wordml" xmlns:w15="http://schemas.microsoft.com/office/word/2012/wordml" xmlns:w16se="http://schemas.microsoft.com/office/word/2015/wordml/symex" xmlns:wpg="http://schemas.microsoft.com/office/word/2010/wordprocessingGroup" xmlns:wpi="http://schemas.microsoft.com/office/word/2010/wordprocessingInk" xmlns:wne="http://schemas.microsoft.com/office/word/2006/wordml" xmlns:wps="http://schemas.microsoft.com/office/word/2010/wordprocessingShape" mc:Ignorable="w14 w15 w16se wp14">
+<w:document xmlns:wpc="http://schemas.microsoft.com/office/word/2010/wordprocessingCanvas" xmlns:cx="http://schemas.microsoft.com/office/drawing/2014/chartex" xmlns:cx1="http://schemas.microsoft.com/office/drawing/2015/9/8/chartex" xmlns:cx2="http://schemas.microsoft.com/office/drawing/2015/10/21/chartex" xmlns:cx3="http://schemas.microsoft.com/office/drawing/2016/5/9/chartex" xmlns:cx4="http://schemas.microsoft.com/office/drawing/2016/5/10/chartex" xmlns:cx5="http://schemas.microsoft.com/office/drawing/2016/5/11/chartex" xmlns:cx6="http://schemas.microsoft.com/office/drawing/2016/5/12/chartex" xmlns:cx7="http://schemas.microsoft.com/office/drawing/2016/5/13/chartex" xmlns:cx8="http://schemas.microsoft.com/office/drawing/2016/5/14/chartex" xmlns:mc="http://schemas.openxmlformats.org/markup-compatibility/2006" xmlns:aink="http://schemas.microsoft.com/office/drawing/2016/ink" xmlns:am3d="http://schemas.microsoft.com/office/drawing/2017/model3d" xmlns:o="urn:schemas-microsoft-com:office:office" xmlns:r="http://schemas.openxmlformats.org/officeDocument/2006/relationships" xmlns:m="http://schemas.openxmlformats.org/officeDocument/2006/math" xmlns:v="urn:schemas-microsoft-com:vml" xmlns:wp14="http://schemas.microsoft.com/office/word/2010/wordprocessingDrawing" xmlns:wp="http://schemas.openxmlformats.org/drawingml/2006/wordprocessingDrawing" xmlns:w10="urn:schemas-microsoft-com:office:word" xmlns:w="http://schemas.openxmlformats.org/wordprocessingml/2006/main" xmlns:w14="http://schemas.microsoft.com/office/word/2010/wordml" xmlns:w15="http://schemas.microsoft.com/office/word/2012/wordml" xmlns:w16cex="http://schemas.microsoft.com/office/word/2018/wordml/cex" xmlns:w16cid="http://schemas.microsoft.com/office/word/2016/wordml/cid" xmlns:w16="http://schemas.microsoft.com/office/word/2018/wordml" xmlns:w16sdtdh="http://schemas.microsoft.com/office/word/2020/wordml/sdtdatahash" xmlns:w16se="http://schemas.microsoft.com/office/word/2015/wordml/symex" xmlns:wpg="http://schemas.microsoft.com/office/word/2010/wordprocessingGroup" xmlns:wpi="http://schemas.microsoft.com/office/word/2010/wordprocessingInk" xmlns:wne="http://schemas.microsoft.com/office/word/2006/wordml" xmlns:wps="http://schemas.microsoft.com/office/word/2010/wordprocessingShape" mc:Ignorable="w14 w15 w16se w16cid w16 w16cex w16sdtdh wp14">
   <w:body>
     <w:p>
       <w:pPr>
         <w:pStyle w:val="Heading1"/>
         <w:jc w:val="center"/>
       </w:pPr>
-    </w:p>
-    <w:p>
-      <w:pPr>
-        <w:pStyle w:val="Heading1"/>
+      <w:r>
+        <w:t xml:space="preserve">ReactJS – User List Workshop </w:t>
+      </w:r>
+    </w:p>
+    <w:p>
+      <w:pPr>
         <w:jc w:val="center"/>
       </w:pPr>
-      <w:proofErr w:type="spellStart"/>
-      <w:r>
-        <w:t>ReactJS</w:t>
-      </w:r>
-      <w:proofErr w:type="spellEnd"/>
-      <w:r>
-        <w:t xml:space="preserve"> – User List Workshop </w:t>
-      </w:r>
-    </w:p>
-    <w:p>
-      <w:pPr>
-        <w:jc w:val="center"/>
-      </w:pPr>
       <w:r>
         <w:t xml:space="preserve">This is application was created as a workshop for the </w:t>
       </w:r>
       <w:hyperlink r:id="rId8" w:history="1">
-        <w:proofErr w:type="spellStart"/>
         <w:r>
           <w:rPr>
             <w:rStyle w:val="Hyperlink"/>
           </w:rPr>
-          <w:t>ReactJS</w:t>
-        </w:r>
-        <w:proofErr w:type="spellEnd"/>
-        <w:r>
-          <w:rPr>
-            <w:rStyle w:val="Hyperlink"/>
-          </w:rPr>
-          <w:t xml:space="preserve"> Course</w:t>
+          <w:t>ReactJS Course</w:t>
         </w:r>
       </w:hyperlink>
       <w:r>
@@ -353,6 +334,7 @@
         <w:spacing w:after="0"/>
       </w:pPr>
       <w:r>
+        <w:lastRenderedPageBreak/>
         <w:t>{</w:t>
       </w:r>
     </w:p>
@@ -665,7 +647,6 @@
         </w:rPr>
         <w:t>[</w:t>
       </w:r>
-      <w:proofErr w:type="spellStart"/>
       <w:r>
         <w:rPr>
           <w:rFonts w:ascii="Arabic Typesetting" w:hAnsi="Arabic Typesetting" w:cs="Arabic Typesetting"/>
@@ -676,7 +657,6 @@
         </w:rPr>
         <w:t>i</w:t>
       </w:r>
-      <w:proofErr w:type="spellEnd"/>
       <w:r>
         <w:rPr>
           <w:b/>
@@ -1389,21 +1369,12 @@
       <w:r>
         <w:t xml:space="preserve">Clicking the </w:t>
       </w:r>
-      <w:proofErr w:type="gramStart"/>
       <w:r>
         <w:rPr>
           <w:b/>
           <w:bCs/>
         </w:rPr>
-        <w:t>[ Save</w:t>
-      </w:r>
-      <w:proofErr w:type="gramEnd"/>
-      <w:r>
-        <w:rPr>
-          <w:b/>
-          <w:bCs/>
-        </w:rPr>
-        <w:t xml:space="preserve"> ]</w:t>
+        <w:t>[ Save ]</w:t>
       </w:r>
       <w:r>
         <w:t xml:space="preserve"> button should send the following request:</w:t>
@@ -1906,15 +1877,7 @@
     </w:p>
     <w:p>
       <w:r>
-        <w:t xml:space="preserve">While </w:t>
-      </w:r>
-      <w:proofErr w:type="spellStart"/>
-      <w:r>
-        <w:t>waiting</w:t>
-      </w:r>
-      <w:proofErr w:type="spellEnd"/>
-      <w:r>
-        <w:t xml:space="preserve"> a response from a request, a spinner should be displayed:</w:t>
+        <w:t>While waiting a response from a request, a spinner should be displayed:</w:t>
       </w:r>
     </w:p>
     <w:p>
@@ -2195,37 +2158,12 @@
         </w:rPr>
         <w:t>"</w:t>
       </w:r>
-      <w:proofErr w:type="spellStart"/>
       <w:r>
         <w:rPr>
           <w:b/>
           <w:bCs/>
         </w:rPr>
-        <w:t>npm</w:t>
-      </w:r>
-      <w:proofErr w:type="spellEnd"/>
-      <w:r>
-        <w:rPr>
-          <w:b/>
-          <w:bCs/>
-        </w:rPr>
-        <w:t xml:space="preserve"> create </w:t>
-      </w:r>
-      <w:proofErr w:type="spellStart"/>
-      <w:r>
-        <w:rPr>
-          <w:b/>
-          <w:bCs/>
-        </w:rPr>
-        <w:t>vite</w:t>
-      </w:r>
-      <w:proofErr w:type="spellEnd"/>
-      <w:r>
-        <w:rPr>
-          <w:b/>
-          <w:bCs/>
-        </w:rPr>
-        <w:t xml:space="preserve"> </w:t>
+        <w:t xml:space="preserve">npm create vite </w:t>
       </w:r>
       <w:r>
         <w:rPr>
@@ -2336,21 +2274,12 @@
           <w:b/>
         </w:rPr>
       </w:pPr>
-      <w:proofErr w:type="gramStart"/>
       <w:r>
         <w:rPr>
           <w:rFonts w:ascii="Consolas" w:eastAsia="Calibri" w:hAnsi="Consolas" w:cs="Consolas"/>
           <w:b/>
         </w:rPr>
-        <w:t>node</w:t>
-      </w:r>
-      <w:proofErr w:type="gramEnd"/>
-      <w:r>
-        <w:rPr>
-          <w:rFonts w:ascii="Consolas" w:eastAsia="Calibri" w:hAnsi="Consolas" w:cs="Consolas"/>
-          <w:b/>
-        </w:rPr>
-        <w:t xml:space="preserve"> server.js</w:t>
+        <w:t>node server.js</w:t>
       </w:r>
     </w:p>
     <w:p>
@@ -2560,8 +2489,6 @@
           <w:szCs w:val="32"/>
         </w:rPr>
       </w:pPr>
-      <w:bookmarkStart w:id="0" w:name="_GoBack"/>
-      <w:bookmarkEnd w:id="0"/>
       <w:r>
         <w:rPr>
           <w:rFonts w:ascii="Calibri" w:eastAsia="Times New Roman" w:hAnsi="Calibri" w:cs="Times New Roman"/>
@@ -2635,7 +2562,7 @@
 </file>
 
 <file path=word/endnotes.xml><?xml version="1.0" encoding="utf-8"?>
-<w:endnotes xmlns:wpc="http://schemas.microsoft.com/office/word/2010/wordprocessingCanvas" xmlns:cx="http://schemas.microsoft.com/office/drawing/2014/chartex" xmlns:cx1="http://schemas.microsoft.com/office/drawing/2015/9/8/chartex" xmlns:mc="http://schemas.openxmlformats.org/markup-compatibility/2006" xmlns:o="urn:schemas-microsoft-com:office:office" xmlns:r="http://schemas.openxmlformats.org/officeDocument/2006/relationships" xmlns:m="http://schemas.openxmlformats.org/officeDocument/2006/math" xmlns:v="urn:schemas-microsoft-com:vml" xmlns:wp14="http://schemas.microsoft.com/office/word/2010/wordprocessingDrawing" xmlns:wp="http://schemas.openxmlformats.org/drawingml/2006/wordprocessingDrawing" xmlns:w10="urn:schemas-microsoft-com:office:word" xmlns:w="http://schemas.openxmlformats.org/wordprocessingml/2006/main" xmlns:w14="http://schemas.microsoft.com/office/word/2010/wordml" xmlns:w15="http://schemas.microsoft.com/office/word/2012/wordml" xmlns:w16se="http://schemas.microsoft.com/office/word/2015/wordml/symex" xmlns:wpg="http://schemas.microsoft.com/office/word/2010/wordprocessingGroup" xmlns:wpi="http://schemas.microsoft.com/office/word/2010/wordprocessingInk" xmlns:wne="http://schemas.microsoft.com/office/word/2006/wordml" xmlns:wps="http://schemas.microsoft.com/office/word/2010/wordprocessingShape" mc:Ignorable="w14 w15 w16se wp14">
+<w:endnotes xmlns:wpc="http://schemas.microsoft.com/office/word/2010/wordprocessingCanvas" xmlns:cx="http://schemas.microsoft.com/office/drawing/2014/chartex" xmlns:cx1="http://schemas.microsoft.com/office/drawing/2015/9/8/chartex" xmlns:cx2="http://schemas.microsoft.com/office/drawing/2015/10/21/chartex" xmlns:cx3="http://schemas.microsoft.com/office/drawing/2016/5/9/chartex" xmlns:cx4="http://schemas.microsoft.com/office/drawing/2016/5/10/chartex" xmlns:cx5="http://schemas.microsoft.com/office/drawing/2016/5/11/chartex" xmlns:cx6="http://schemas.microsoft.com/office/drawing/2016/5/12/chartex" xmlns:cx7="http://schemas.microsoft.com/office/drawing/2016/5/13/chartex" xmlns:cx8="http://schemas.microsoft.com/office/drawing/2016/5/14/chartex" xmlns:mc="http://schemas.openxmlformats.org/markup-compatibility/2006" xmlns:aink="http://schemas.microsoft.com/office/drawing/2016/ink" xmlns:am3d="http://schemas.microsoft.com/office/drawing/2017/model3d" xmlns:o="urn:schemas-microsoft-com:office:office" xmlns:r="http://schemas.openxmlformats.org/officeDocument/2006/relationships" xmlns:m="http://schemas.openxmlformats.org/officeDocument/2006/math" xmlns:v="urn:schemas-microsoft-com:vml" xmlns:wp14="http://schemas.microsoft.com/office/word/2010/wordprocessingDrawing" xmlns:wp="http://schemas.openxmlformats.org/drawingml/2006/wordprocessingDrawing" xmlns:w10="urn:schemas-microsoft-com:office:word" xmlns:w="http://schemas.openxmlformats.org/wordprocessingml/2006/main" xmlns:w14="http://schemas.microsoft.com/office/word/2010/wordml" xmlns:w15="http://schemas.microsoft.com/office/word/2012/wordml" xmlns:w16cex="http://schemas.microsoft.com/office/word/2018/wordml/cex" xmlns:w16cid="http://schemas.microsoft.com/office/word/2016/wordml/cid" xmlns:w16="http://schemas.microsoft.com/office/word/2018/wordml" xmlns:w16sdtdh="http://schemas.microsoft.com/office/word/2020/wordml/sdtdatahash" xmlns:w16se="http://schemas.microsoft.com/office/word/2015/wordml/symex" xmlns:wpg="http://schemas.microsoft.com/office/word/2010/wordprocessingGroup" xmlns:wpi="http://schemas.microsoft.com/office/word/2010/wordprocessingInk" xmlns:wne="http://schemas.microsoft.com/office/word/2006/wordml" xmlns:wps="http://schemas.microsoft.com/office/word/2010/wordprocessingShape" mc:Ignorable="w14 w15 w16se w16cid w16 w16cex w16sdtdh wp14">
   <w:endnote w:type="separator" w:id="-1">
     <w:p>
       <w:pPr>
@@ -2660,7 +2587,7 @@
 </file>
 
 <file path=word/footer1.xml><?xml version="1.0" encoding="utf-8"?>
-<w:ftr xmlns:wpc="http://schemas.microsoft.com/office/word/2010/wordprocessingCanvas" xmlns:cx="http://schemas.microsoft.com/office/drawing/2014/chartex" xmlns:cx1="http://schemas.microsoft.com/office/drawing/2015/9/8/chartex" xmlns:mc="http://schemas.openxmlformats.org/markup-compatibility/2006" xmlns:o="urn:schemas-microsoft-com:office:office" xmlns:r="http://schemas.openxmlformats.org/officeDocument/2006/relationships" xmlns:m="http://schemas.openxmlformats.org/officeDocument/2006/math" xmlns:v="urn:schemas-microsoft-com:vml" xmlns:wp14="http://schemas.microsoft.com/office/word/2010/wordprocessingDrawing" xmlns:wp="http://schemas.openxmlformats.org/drawingml/2006/wordprocessingDrawing" xmlns:w10="urn:schemas-microsoft-com:office:word" xmlns:w="http://schemas.openxmlformats.org/wordprocessingml/2006/main" xmlns:w14="http://schemas.microsoft.com/office/word/2010/wordml" xmlns:w15="http://schemas.microsoft.com/office/word/2012/wordml" xmlns:w16se="http://schemas.microsoft.com/office/word/2015/wordml/symex" xmlns:wpg="http://schemas.microsoft.com/office/word/2010/wordprocessingGroup" xmlns:wpi="http://schemas.microsoft.com/office/word/2010/wordprocessingInk" xmlns:wne="http://schemas.microsoft.com/office/word/2006/wordml" xmlns:wps="http://schemas.microsoft.com/office/word/2010/wordprocessingShape" mc:Ignorable="w14 w15 w16se wp14">
+<w:ftr xmlns:wpc="http://schemas.microsoft.com/office/word/2010/wordprocessingCanvas" xmlns:cx="http://schemas.microsoft.com/office/drawing/2014/chartex" xmlns:cx1="http://schemas.microsoft.com/office/drawing/2015/9/8/chartex" xmlns:cx2="http://schemas.microsoft.com/office/drawing/2015/10/21/chartex" xmlns:cx3="http://schemas.microsoft.com/office/drawing/2016/5/9/chartex" xmlns:cx4="http://schemas.microsoft.com/office/drawing/2016/5/10/chartex" xmlns:cx5="http://schemas.microsoft.com/office/drawing/2016/5/11/chartex" xmlns:cx6="http://schemas.microsoft.com/office/drawing/2016/5/12/chartex" xmlns:cx7="http://schemas.microsoft.com/office/drawing/2016/5/13/chartex" xmlns:cx8="http://schemas.microsoft.com/office/drawing/2016/5/14/chartex" xmlns:mc="http://schemas.openxmlformats.org/markup-compatibility/2006" xmlns:aink="http://schemas.microsoft.com/office/drawing/2016/ink" xmlns:am3d="http://schemas.microsoft.com/office/drawing/2017/model3d" xmlns:o="urn:schemas-microsoft-com:office:office" xmlns:r="http://schemas.openxmlformats.org/officeDocument/2006/relationships" xmlns:m="http://schemas.openxmlformats.org/officeDocument/2006/math" xmlns:v="urn:schemas-microsoft-com:vml" xmlns:wp14="http://schemas.microsoft.com/office/word/2010/wordprocessingDrawing" xmlns:wp="http://schemas.openxmlformats.org/drawingml/2006/wordprocessingDrawing" xmlns:w10="urn:schemas-microsoft-com:office:word" xmlns:w="http://schemas.openxmlformats.org/wordprocessingml/2006/main" xmlns:w14="http://schemas.microsoft.com/office/word/2010/wordml" xmlns:w15="http://schemas.microsoft.com/office/word/2012/wordml" xmlns:w16cex="http://schemas.microsoft.com/office/word/2018/wordml/cex" xmlns:w16cid="http://schemas.microsoft.com/office/word/2016/wordml/cid" xmlns:w16="http://schemas.microsoft.com/office/word/2018/wordml" xmlns:w16sdtdh="http://schemas.microsoft.com/office/word/2020/wordml/sdtdatahash" xmlns:w16se="http://schemas.microsoft.com/office/word/2015/wordml/symex" xmlns:wpg="http://schemas.microsoft.com/office/word/2010/wordprocessingGroup" xmlns:wpi="http://schemas.microsoft.com/office/word/2010/wordprocessingInk" xmlns:wne="http://schemas.microsoft.com/office/word/2006/wordml" xmlns:wps="http://schemas.microsoft.com/office/word/2010/wordprocessingShape" mc:Ignorable="w14 w15 w16se w16cid w16 w16cex w16sdtdh wp14">
   <w:p>
     <w:pPr>
       <w:pStyle w:val="Footer"/>
@@ -2848,29 +2775,13 @@
                               <w:szCs w:val="17"/>
                             </w:rPr>
                           </w:pPr>
-                          <w:bookmarkStart w:id="1" w:name="_Hlk24191091"/>
+                          <w:bookmarkStart w:id="0" w:name="_Hlk24191091"/>
                           <w:r>
                             <w:rPr>
                               <w:sz w:val="17"/>
                               <w:szCs w:val="17"/>
                             </w:rPr>
-                            <w:t xml:space="preserve">© </w:t>
-                          </w:r>
-                          <w:proofErr w:type="spellStart"/>
-                          <w:r>
-                            <w:rPr>
-                              <w:sz w:val="17"/>
-                              <w:szCs w:val="17"/>
-                            </w:rPr>
-                            <w:t>SoftUni</w:t>
-                          </w:r>
-                          <w:proofErr w:type="spellEnd"/>
-                          <w:r>
-                            <w:rPr>
-                              <w:sz w:val="17"/>
-                              <w:szCs w:val="17"/>
-                            </w:rPr>
-                            <w:t xml:space="preserve"> – </w:t>
+                            <w:t xml:space="preserve">© SoftUni – </w:t>
                           </w:r>
                           <w:hyperlink r:id="rId1" w:history="1">
                             <w:r>
@@ -2909,7 +2820,7 @@
                             <w:t>. Copyrighted document. Unauthorized copy, reproduction or use is not permitted.</w:t>
                           </w:r>
                         </w:p>
-                        <w:bookmarkEnd w:id="1"/>
+                        <w:bookmarkEnd w:id="0"/>
                         <w:p>
                           <w:pPr>
                             <w:spacing w:line="240" w:lineRule="auto"/>
@@ -3142,7 +3053,7 @@
                                               <a14:useLocalDpi xmlns:a14="http://schemas.microsoft.com/office/drawing/2010/main" val="0"/>
                                             </a:ext>
                                             <a:ext uri="{837473B0-CC2E-450A-ABE3-18F120FF3D39}">
-                                              <a1611:picAttrSrcUrl xmlns:a1611="http://schemas.microsoft.com/office/drawing/2016/11/main" xmlns:w16sdtdh="http://schemas.microsoft.com/office/word/2020/wordml/sdtdatahash" xmlns:w16="http://schemas.microsoft.com/office/word/2018/wordml" xmlns:w16cid="http://schemas.microsoft.com/office/word/2016/wordml/cid" xmlns:w16cex="http://schemas.microsoft.com/office/word/2018/wordml/cex" xmlns:w="http://schemas.openxmlformats.org/wordprocessingml/2006/main" xmlns:w10="urn:schemas-microsoft-com:office:word" xmlns:v="urn:schemas-microsoft-com:vml" xmlns:o="urn:schemas-microsoft-com:office:office" xmlns:am3d="http://schemas.microsoft.com/office/drawing/2017/model3d" xmlns:aink="http://schemas.microsoft.com/office/drawing/2016/ink" xmlns:cx8="http://schemas.microsoft.com/office/drawing/2016/5/14/chartex" xmlns:cx7="http://schemas.microsoft.com/office/drawing/2016/5/13/chartex" xmlns:cx6="http://schemas.microsoft.com/office/drawing/2016/5/12/chartex" xmlns:cx5="http://schemas.microsoft.com/office/drawing/2016/5/11/chartex" xmlns:cx4="http://schemas.microsoft.com/office/drawing/2016/5/10/chartex" xmlns:cx3="http://schemas.microsoft.com/office/drawing/2016/5/9/chartex" xmlns:cx2="http://schemas.microsoft.com/office/drawing/2015/10/21/chartex" xmlns="" r:id="rId10"/>
+                                              <a1611:picAttrSrcUrl xmlns:a1611="http://schemas.microsoft.com/office/drawing/2016/11/main" r:id="rId10"/>
                                             </a:ext>
                                           </a:extLst>
                                         </a:blip>
@@ -3794,7 +3705,7 @@
                                         <a14:useLocalDpi xmlns:a14="http://schemas.microsoft.com/office/drawing/2010/main" val="0"/>
                                       </a:ext>
                                       <a:ext uri="{837473B0-CC2E-450A-ABE3-18F120FF3D39}">
-                                        <a1611:picAttrSrcUrl xmlns="" xmlns:cx2="http://schemas.microsoft.com/office/drawing/2015/10/21/chartex" xmlns:cx3="http://schemas.microsoft.com/office/drawing/2016/5/9/chartex" xmlns:cx4="http://schemas.microsoft.com/office/drawing/2016/5/10/chartex" xmlns:cx5="http://schemas.microsoft.com/office/drawing/2016/5/11/chartex" xmlns:cx6="http://schemas.microsoft.com/office/drawing/2016/5/12/chartex" xmlns:cx7="http://schemas.microsoft.com/office/drawing/2016/5/13/chartex" xmlns:cx8="http://schemas.microsoft.com/office/drawing/2016/5/14/chartex" xmlns:aink="http://schemas.microsoft.com/office/drawing/2016/ink" xmlns:am3d="http://schemas.microsoft.com/office/drawing/2017/model3d" xmlns:o="urn:schemas-microsoft-com:office:office" xmlns:v="urn:schemas-microsoft-com:vml" xmlns:w10="urn:schemas-microsoft-com:office:word" xmlns:w="http://schemas.openxmlformats.org/wordprocessingml/2006/main" xmlns:w16cex="http://schemas.microsoft.com/office/word/2018/wordml/cex" xmlns:w16cid="http://schemas.microsoft.com/office/word/2016/wordml/cid" xmlns:w16="http://schemas.microsoft.com/office/word/2018/wordml" xmlns:w16sdtdh="http://schemas.microsoft.com/office/word/2020/wordml/sdtdatahash" xmlns:a1611="http://schemas.microsoft.com/office/drawing/2016/11/main" r:id="rId10"/>
+                                        <a1611:picAttrSrcUrl xmlns="" xmlns:cx2="http://schemas.microsoft.com/office/drawing/2015/10/21/chartex" xmlns:cx3="http://schemas.microsoft.com/office/drawing/2016/5/9/chartex" xmlns:cx4="http://schemas.microsoft.com/office/drawing/2016/5/10/chartex" xmlns:cx5="http://schemas.microsoft.com/office/drawing/2016/5/11/chartex" xmlns:cx6="http://schemas.microsoft.com/office/drawing/2016/5/12/chartex" xmlns:cx7="http://schemas.microsoft.com/office/drawing/2016/5/13/chartex" xmlns:cx8="http://schemas.microsoft.com/office/drawing/2016/5/14/chartex" xmlns:aink="http://schemas.microsoft.com/office/drawing/2016/ink" xmlns:am3d="http://schemas.microsoft.com/office/drawing/2017/model3d" xmlns:o="urn:schemas-microsoft-com:office:office" xmlns:v="urn:schemas-microsoft-com:vml" xmlns:w10="urn:schemas-microsoft-com:office:word" xmlns:w="http://schemas.openxmlformats.org/wordprocessingml/2006/main" xmlns:w16cex="http://schemas.microsoft.com/office/word/2018/wordml/cex" xmlns:w16cid="http://schemas.microsoft.com/office/word/2016/wordml/cid" xmlns:w16="http://schemas.microsoft.com/office/word/2018/wordml" xmlns:w16sdtdh="http://schemas.microsoft.com/office/word/2020/wordml/sdtdatahash" xmlns:a1611="http://schemas.microsoft.com/office/drawing/2016/11/main" r:id="rId30"/>
                                       </a:ext>
                                     </a:extLst>
                                   </a:blip>
@@ -3841,7 +3752,7 @@
                           <wp:extent cx="180000" cy="180000"/>
                           <wp:effectExtent l="0" t="0" r="0" b="0"/>
                           <wp:docPr id="25" name="Picture 25" title="Software University @ Twitter">
-                            <a:hlinkClick xmlns:a="http://schemas.openxmlformats.org/drawingml/2006/main" r:id="rId30"/>
+                            <a:hlinkClick xmlns:a="http://schemas.openxmlformats.org/drawingml/2006/main" r:id="rId31"/>
                           </wp:docPr>
                           <wp:cNvGraphicFramePr>
                             <a:graphicFrameLocks xmlns:a="http://schemas.openxmlformats.org/drawingml/2006/main" noChangeAspect="1"/>
@@ -3851,12 +3762,12 @@
                               <pic:pic xmlns:pic="http://schemas.openxmlformats.org/drawingml/2006/picture">
                                 <pic:nvPicPr>
                                   <pic:cNvPr id="7" name="Picture 7" title="Software University @ Twitter">
-                                    <a:hlinkClick r:id="rId30"/>
+                                    <a:hlinkClick r:id="rId31"/>
                                   </pic:cNvPr>
                                   <pic:cNvPicPr/>
                                 </pic:nvPicPr>
                                 <pic:blipFill>
-                                  <a:blip r:embed="rId31"/>
+                                  <a:blip r:embed="rId32"/>
                                   <a:stretch>
                                     <a:fillRect/>
                                   </a:stretch>
@@ -3895,7 +3806,7 @@
                           <wp:extent cx="180000" cy="180000"/>
                           <wp:effectExtent l="0" t="0" r="0" b="0"/>
                           <wp:docPr id="17" name="Picture 17" title="Software University @ YouTube">
-                            <a:hlinkClick xmlns:a="http://schemas.openxmlformats.org/drawingml/2006/main" r:id="rId32"/>
+                            <a:hlinkClick xmlns:a="http://schemas.openxmlformats.org/drawingml/2006/main" r:id="rId33"/>
                           </wp:docPr>
                           <wp:cNvGraphicFramePr>
                             <a:graphicFrameLocks xmlns:a="http://schemas.openxmlformats.org/drawingml/2006/main" noChangeAspect="1"/>
@@ -3905,12 +3816,12 @@
                               <pic:pic xmlns:pic="http://schemas.openxmlformats.org/drawingml/2006/picture">
                                 <pic:nvPicPr>
                                   <pic:cNvPr id="17" name="Picture 17" title="Software University @ YouTube">
-                                    <a:hlinkClick r:id="rId32"/>
+                                    <a:hlinkClick r:id="rId33"/>
                                   </pic:cNvPr>
                                   <pic:cNvPicPr/>
                                 </pic:nvPicPr>
                                 <pic:blipFill>
-                                  <a:blip r:embed="rId33"/>
+                                  <a:blip r:embed="rId34"/>
                                   <a:stretch>
                                     <a:fillRect/>
                                   </a:stretch>
@@ -3949,7 +3860,7 @@
                           <wp:extent cx="180000" cy="180000"/>
                           <wp:effectExtent l="0" t="0" r="0" b="0"/>
                           <wp:docPr id="21" name="Picture 21">
-                            <a:hlinkClick xmlns:a="http://schemas.openxmlformats.org/drawingml/2006/main" r:id="rId34"/>
+                            <a:hlinkClick xmlns:a="http://schemas.openxmlformats.org/drawingml/2006/main" r:id="rId35"/>
                           </wp:docPr>
                           <wp:cNvGraphicFramePr>
                             <a:graphicFrameLocks xmlns:a="http://schemas.openxmlformats.org/drawingml/2006/main" noChangeAspect="1"/>
@@ -3959,14 +3870,14 @@
                               <pic:pic xmlns:pic="http://schemas.openxmlformats.org/drawingml/2006/picture">
                                 <pic:nvPicPr>
                                   <pic:cNvPr id="21" name="Picture 21">
-                                    <a:hlinkClick r:id="rId34"/>
+                                    <a:hlinkClick r:id="rId35"/>
                                   </pic:cNvPr>
                                   <pic:cNvPicPr>
                                     <a:picLocks noChangeAspect="1" noChangeArrowheads="1"/>
                                   </pic:cNvPicPr>
                                 </pic:nvPicPr>
                                 <pic:blipFill rotWithShape="1">
-                                  <a:blip r:embed="rId35">
+                                  <a:blip r:embed="rId36">
                                     <a:extLst>
                                       <a:ext uri="{28A0092B-C50C-407E-A947-70E740481C1C}">
                                         <a14:useLocalDpi xmlns:a14="http://schemas.microsoft.com/office/drawing/2010/main" val="0"/>
@@ -4019,7 +3930,7 @@
                           <wp:extent cx="180000" cy="180000"/>
                           <wp:effectExtent l="0" t="0" r="0" b="0"/>
                           <wp:docPr id="22" name="Picture 22">
-                            <a:hlinkClick xmlns:a="http://schemas.openxmlformats.org/drawingml/2006/main" r:id="rId36"/>
+                            <a:hlinkClick xmlns:a="http://schemas.openxmlformats.org/drawingml/2006/main" r:id="rId37"/>
                           </wp:docPr>
                           <wp:cNvGraphicFramePr>
                             <a:graphicFrameLocks xmlns:a="http://schemas.openxmlformats.org/drawingml/2006/main" noChangeAspect="1"/>
@@ -4029,14 +3940,14 @@
                               <pic:pic xmlns:pic="http://schemas.openxmlformats.org/drawingml/2006/picture">
                                 <pic:nvPicPr>
                                   <pic:cNvPr id="22" name="Picture 22">
-                                    <a:hlinkClick r:id="rId36"/>
+                                    <a:hlinkClick r:id="rId37"/>
                                   </pic:cNvPr>
                                   <pic:cNvPicPr>
                                     <a:picLocks noChangeAspect="1" noChangeArrowheads="1"/>
                                   </pic:cNvPicPr>
                                 </pic:nvPicPr>
                                 <pic:blipFill>
-                                  <a:blip r:embed="rId37">
+                                  <a:blip r:embed="rId38">
                                     <a:extLst>
                                       <a:ext uri="{28A0092B-C50C-407E-A947-70E740481C1C}">
                                         <a14:useLocalDpi xmlns:a14="http://schemas.microsoft.com/office/drawing/2010/main" val="0"/>
@@ -4086,7 +3997,7 @@
                           <wp:extent cx="180000" cy="180000"/>
                           <wp:effectExtent l="0" t="0" r="0" b="0"/>
                           <wp:docPr id="23" name="Picture 23" title="Software University: Email Us">
-                            <a:hlinkClick xmlns:a="http://schemas.openxmlformats.org/drawingml/2006/main" r:id="rId38"/>
+                            <a:hlinkClick xmlns:a="http://schemas.openxmlformats.org/drawingml/2006/main" r:id="rId39"/>
                           </wp:docPr>
                           <wp:cNvGraphicFramePr>
                             <a:graphicFrameLocks xmlns:a="http://schemas.openxmlformats.org/drawingml/2006/main" noChangeAspect="1"/>
@@ -4096,12 +4007,12 @@
                               <pic:pic xmlns:pic="http://schemas.openxmlformats.org/drawingml/2006/picture">
                                 <pic:nvPicPr>
                                   <pic:cNvPr id="23" name="Picture 23" title="Software University: Email Us">
-                                    <a:hlinkClick r:id="rId38"/>
+                                    <a:hlinkClick r:id="rId39"/>
                                   </pic:cNvPr>
                                   <pic:cNvPicPr/>
                                 </pic:nvPicPr>
                                 <pic:blipFill>
-                                  <a:blip r:embed="rId39"/>
+                                  <a:blip r:embed="rId40"/>
                                   <a:stretch>
                                     <a:fillRect/>
                                   </a:stretch>
@@ -4164,7 +4075,7 @@
                   </pic:cNvPicPr>
                 </pic:nvPicPr>
                 <pic:blipFill>
-                  <a:blip r:embed="rId40">
+                  <a:blip r:embed="rId41">
                     <a:extLst>
                       <a:ext uri="{28A0092B-C50C-407E-A947-70E740481C1C}">
                         <a14:useLocalDpi xmlns:a14="http://schemas.microsoft.com/office/drawing/2010/main" val="0"/>
@@ -4273,7 +4184,7 @@
             </wp:anchor>
           </w:drawing>
         </mc:Choice>
-        <mc:Fallback xmlns:w16sdtdh="http://schemas.microsoft.com/office/word/2020/wordml/sdtdatahash" xmlns:w16="http://schemas.microsoft.com/office/word/2018/wordml" xmlns:w16cid="http://schemas.microsoft.com/office/word/2016/wordml/cid" xmlns:w16cex="http://schemas.microsoft.com/office/word/2018/wordml/cex" xmlns:am3d="http://schemas.microsoft.com/office/drawing/2017/model3d" xmlns:aink="http://schemas.microsoft.com/office/drawing/2016/ink" xmlns:cx8="http://schemas.microsoft.com/office/drawing/2016/5/14/chartex" xmlns:cx7="http://schemas.microsoft.com/office/drawing/2016/5/13/chartex" xmlns:cx6="http://schemas.microsoft.com/office/drawing/2016/5/12/chartex" xmlns:cx5="http://schemas.microsoft.com/office/drawing/2016/5/11/chartex" xmlns:cx4="http://schemas.microsoft.com/office/drawing/2016/5/10/chartex" xmlns:cx3="http://schemas.microsoft.com/office/drawing/2016/5/9/chartex" xmlns:cx2="http://schemas.microsoft.com/office/drawing/2015/10/21/chartex">
+        <mc:Fallback>
           <w:pict>
             <v:line w14:anchorId="2770DA16" id="Straight Connector 19" o:spid="_x0000_s1026" style="position:absolute;flip:y;z-index:251659264;visibility:visible;mso-wrap-style:square;mso-width-percent:0;mso-height-percent:0;mso-wrap-distance-left:9pt;mso-wrap-distance-top:-3e-5mm;mso-wrap-distance-right:9pt;mso-wrap-distance-bottom:-3e-5mm;mso-position-horizontal:absolute;mso-position-horizontal-relative:text;mso-position-vertical:absolute;mso-position-vertical-relative:text;mso-width-percent:0;mso-height-percent:0;mso-width-relative:page;mso-height-relative:page" from="-.1pt,5.2pt" to="520.7pt,5.2pt" o:gfxdata="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" strokecolor="#974706 [1609]" strokeweight="1pt">
               <v:stroke endcap="round"/>
@@ -4581,7 +4492,7 @@
 </file>
 
 <file path=word/footnotes.xml><?xml version="1.0" encoding="utf-8"?>
-<w:footnotes xmlns:wpc="http://schemas.microsoft.com/office/word/2010/wordprocessingCanvas" xmlns:cx="http://schemas.microsoft.com/office/drawing/2014/chartex" xmlns:cx1="http://schemas.microsoft.com/office/drawing/2015/9/8/chartex" xmlns:mc="http://schemas.openxmlformats.org/markup-compatibility/2006" xmlns:o="urn:schemas-microsoft-com:office:office" xmlns:r="http://schemas.openxmlformats.org/officeDocument/2006/relationships" xmlns:m="http://schemas.openxmlformats.org/officeDocument/2006/math" xmlns:v="urn:schemas-microsoft-com:vml" xmlns:wp14="http://schemas.microsoft.com/office/word/2010/wordprocessingDrawing" xmlns:wp="http://schemas.openxmlformats.org/drawingml/2006/wordprocessingDrawing" xmlns:w10="urn:schemas-microsoft-com:office:word" xmlns:w="http://schemas.openxmlformats.org/wordprocessingml/2006/main" xmlns:w14="http://schemas.microsoft.com/office/word/2010/wordml" xmlns:w15="http://schemas.microsoft.com/office/word/2012/wordml" xmlns:w16se="http://schemas.microsoft.com/office/word/2015/wordml/symex" xmlns:wpg="http://schemas.microsoft.com/office/word/2010/wordprocessingGroup" xmlns:wpi="http://schemas.microsoft.com/office/word/2010/wordprocessingInk" xmlns:wne="http://schemas.microsoft.com/office/word/2006/wordml" xmlns:wps="http://schemas.microsoft.com/office/word/2010/wordprocessingShape" mc:Ignorable="w14 w15 w16se wp14">
+<w:footnotes xmlns:wpc="http://schemas.microsoft.com/office/word/2010/wordprocessingCanvas" xmlns:cx="http://schemas.microsoft.com/office/drawing/2014/chartex" xmlns:cx1="http://schemas.microsoft.com/office/drawing/2015/9/8/chartex" xmlns:cx2="http://schemas.microsoft.com/office/drawing/2015/10/21/chartex" xmlns:cx3="http://schemas.microsoft.com/office/drawing/2016/5/9/chartex" xmlns:cx4="http://schemas.microsoft.com/office/drawing/2016/5/10/chartex" xmlns:cx5="http://schemas.microsoft.com/office/drawing/2016/5/11/chartex" xmlns:cx6="http://schemas.microsoft.com/office/drawing/2016/5/12/chartex" xmlns:cx7="http://schemas.microsoft.com/office/drawing/2016/5/13/chartex" xmlns:cx8="http://schemas.microsoft.com/office/drawing/2016/5/14/chartex" xmlns:mc="http://schemas.openxmlformats.org/markup-compatibility/2006" xmlns:aink="http://schemas.microsoft.com/office/drawing/2016/ink" xmlns:am3d="http://schemas.microsoft.com/office/drawing/2017/model3d" xmlns:o="urn:schemas-microsoft-com:office:office" xmlns:r="http://schemas.openxmlformats.org/officeDocument/2006/relationships" xmlns:m="http://schemas.openxmlformats.org/officeDocument/2006/math" xmlns:v="urn:schemas-microsoft-com:vml" xmlns:wp14="http://schemas.microsoft.com/office/word/2010/wordprocessingDrawing" xmlns:wp="http://schemas.openxmlformats.org/drawingml/2006/wordprocessingDrawing" xmlns:w10="urn:schemas-microsoft-com:office:word" xmlns:w="http://schemas.openxmlformats.org/wordprocessingml/2006/main" xmlns:w14="http://schemas.microsoft.com/office/word/2010/wordml" xmlns:w15="http://schemas.microsoft.com/office/word/2012/wordml" xmlns:w16cex="http://schemas.microsoft.com/office/word/2018/wordml/cex" xmlns:w16cid="http://schemas.microsoft.com/office/word/2016/wordml/cid" xmlns:w16="http://schemas.microsoft.com/office/word/2018/wordml" xmlns:w16sdtdh="http://schemas.microsoft.com/office/word/2020/wordml/sdtdatahash" xmlns:w16se="http://schemas.microsoft.com/office/word/2015/wordml/symex" xmlns:wpg="http://schemas.microsoft.com/office/word/2010/wordprocessingGroup" xmlns:wpi="http://schemas.microsoft.com/office/word/2010/wordprocessingInk" xmlns:wne="http://schemas.microsoft.com/office/word/2006/wordml" xmlns:wps="http://schemas.microsoft.com/office/word/2010/wordprocessingShape" mc:Ignorable="w14 w15 w16se w16cid w16 w16cex w16sdtdh wp14">
   <w:footnote w:type="separator" w:id="-1">
     <w:p>
       <w:pPr>
@@ -4606,7 +4517,7 @@
 </file>
 
 <file path=word/header1.xml><?xml version="1.0" encoding="utf-8"?>
-<w:hdr xmlns:wpc="http://schemas.microsoft.com/office/word/2010/wordprocessingCanvas" xmlns:cx="http://schemas.microsoft.com/office/drawing/2014/chartex" xmlns:cx1="http://schemas.microsoft.com/office/drawing/2015/9/8/chartex" xmlns:mc="http://schemas.openxmlformats.org/markup-compatibility/2006" xmlns:o="urn:schemas-microsoft-com:office:office" xmlns:r="http://schemas.openxmlformats.org/officeDocument/2006/relationships" xmlns:m="http://schemas.openxmlformats.org/officeDocument/2006/math" xmlns:v="urn:schemas-microsoft-com:vml" xmlns:wp14="http://schemas.microsoft.com/office/word/2010/wordprocessingDrawing" xmlns:wp="http://schemas.openxmlformats.org/drawingml/2006/wordprocessingDrawing" xmlns:w10="urn:schemas-microsoft-com:office:word" xmlns:w="http://schemas.openxmlformats.org/wordprocessingml/2006/main" xmlns:w14="http://schemas.microsoft.com/office/word/2010/wordml" xmlns:w15="http://schemas.microsoft.com/office/word/2012/wordml" xmlns:w16se="http://schemas.microsoft.com/office/word/2015/wordml/symex" xmlns:wpg="http://schemas.microsoft.com/office/word/2010/wordprocessingGroup" xmlns:wpi="http://schemas.microsoft.com/office/word/2010/wordprocessingInk" xmlns:wne="http://schemas.microsoft.com/office/word/2006/wordml" xmlns:wps="http://schemas.microsoft.com/office/word/2010/wordprocessingShape" mc:Ignorable="w14 w15 w16se wp14">
+<w:hdr xmlns:wpc="http://schemas.microsoft.com/office/word/2010/wordprocessingCanvas" xmlns:cx="http://schemas.microsoft.com/office/drawing/2014/chartex" xmlns:cx1="http://schemas.microsoft.com/office/drawing/2015/9/8/chartex" xmlns:cx2="http://schemas.microsoft.com/office/drawing/2015/10/21/chartex" xmlns:cx3="http://schemas.microsoft.com/office/drawing/2016/5/9/chartex" xmlns:cx4="http://schemas.microsoft.com/office/drawing/2016/5/10/chartex" xmlns:cx5="http://schemas.microsoft.com/office/drawing/2016/5/11/chartex" xmlns:cx6="http://schemas.microsoft.com/office/drawing/2016/5/12/chartex" xmlns:cx7="http://schemas.microsoft.com/office/drawing/2016/5/13/chartex" xmlns:cx8="http://schemas.microsoft.com/office/drawing/2016/5/14/chartex" xmlns:mc="http://schemas.openxmlformats.org/markup-compatibility/2006" xmlns:aink="http://schemas.microsoft.com/office/drawing/2016/ink" xmlns:am3d="http://schemas.microsoft.com/office/drawing/2017/model3d" xmlns:o="urn:schemas-microsoft-com:office:office" xmlns:r="http://schemas.openxmlformats.org/officeDocument/2006/relationships" xmlns:m="http://schemas.openxmlformats.org/officeDocument/2006/math" xmlns:v="urn:schemas-microsoft-com:vml" xmlns:wp14="http://schemas.microsoft.com/office/word/2010/wordprocessingDrawing" xmlns:wp="http://schemas.openxmlformats.org/drawingml/2006/wordprocessingDrawing" xmlns:w10="urn:schemas-microsoft-com:office:word" xmlns:w="http://schemas.openxmlformats.org/wordprocessingml/2006/main" xmlns:w14="http://schemas.microsoft.com/office/word/2010/wordml" xmlns:w15="http://schemas.microsoft.com/office/word/2012/wordml" xmlns:w16cex="http://schemas.microsoft.com/office/word/2018/wordml/cex" xmlns:w16cid="http://schemas.microsoft.com/office/word/2016/wordml/cid" xmlns:w16="http://schemas.microsoft.com/office/word/2018/wordml" xmlns:w16sdtdh="http://schemas.microsoft.com/office/word/2020/wordml/sdtdatahash" xmlns:w16se="http://schemas.microsoft.com/office/word/2015/wordml/symex" xmlns:wpg="http://schemas.microsoft.com/office/word/2010/wordprocessingGroup" xmlns:wpi="http://schemas.microsoft.com/office/word/2010/wordprocessingInk" xmlns:wne="http://schemas.microsoft.com/office/word/2006/wordml" xmlns:wps="http://schemas.microsoft.com/office/word/2010/wordprocessingShape" mc:Ignorable="w14 w15 w16se w16cid w16 w16cex w16sdtdh wp14">
   <w:p>
     <w:pPr>
       <w:pStyle w:val="Header"/>
@@ -4617,7 +4528,7 @@
 </file>
 
 <file path=word/numbering.xml><?xml version="1.0" encoding="utf-8"?>
-<w:numbering xmlns:wpc="http://schemas.microsoft.com/office/word/2010/wordprocessingCanvas" xmlns:cx="http://schemas.microsoft.com/office/drawing/2014/chartex" xmlns:cx1="http://schemas.microsoft.com/office/drawing/2015/9/8/chartex" xmlns:mc="http://schemas.openxmlformats.org/markup-compatibility/2006" xmlns:o="urn:schemas-microsoft-com:office:office" xmlns:r="http://schemas.openxmlformats.org/officeDocument/2006/relationships" xmlns:m="http://schemas.openxmlformats.org/officeDocument/2006/math" xmlns:v="urn:schemas-microsoft-com:vml" xmlns:wp14="http://schemas.microsoft.com/office/word/2010/wordprocessingDrawing" xmlns:wp="http://schemas.openxmlformats.org/drawingml/2006/wordprocessingDrawing" xmlns:w10="urn:schemas-microsoft-com:office:word" xmlns:w="http://schemas.openxmlformats.org/wordprocessingml/2006/main" xmlns:w14="http://schemas.microsoft.com/office/word/2010/wordml" xmlns:w15="http://schemas.microsoft.com/office/word/2012/wordml" xmlns:w16se="http://schemas.microsoft.com/office/word/2015/wordml/symex" xmlns:wpg="http://schemas.microsoft.com/office/word/2010/wordprocessingGroup" xmlns:wpi="http://schemas.microsoft.com/office/word/2010/wordprocessingInk" xmlns:wne="http://schemas.microsoft.com/office/word/2006/wordml" xmlns:wps="http://schemas.microsoft.com/office/word/2010/wordprocessingShape" mc:Ignorable="w14 w15 w16se wp14">
+<w:numbering xmlns:wpc="http://schemas.microsoft.com/office/word/2010/wordprocessingCanvas" xmlns:cx="http://schemas.microsoft.com/office/drawing/2014/chartex" xmlns:cx1="http://schemas.microsoft.com/office/drawing/2015/9/8/chartex" xmlns:cx2="http://schemas.microsoft.com/office/drawing/2015/10/21/chartex" xmlns:cx3="http://schemas.microsoft.com/office/drawing/2016/5/9/chartex" xmlns:cx4="http://schemas.microsoft.com/office/drawing/2016/5/10/chartex" xmlns:cx5="http://schemas.microsoft.com/office/drawing/2016/5/11/chartex" xmlns:cx6="http://schemas.microsoft.com/office/drawing/2016/5/12/chartex" xmlns:cx7="http://schemas.microsoft.com/office/drawing/2016/5/13/chartex" xmlns:cx8="http://schemas.microsoft.com/office/drawing/2016/5/14/chartex" xmlns:mc="http://schemas.openxmlformats.org/markup-compatibility/2006" xmlns:aink="http://schemas.microsoft.com/office/drawing/2016/ink" xmlns:am3d="http://schemas.microsoft.com/office/drawing/2017/model3d" xmlns:o="urn:schemas-microsoft-com:office:office" xmlns:r="http://schemas.openxmlformats.org/officeDocument/2006/relationships" xmlns:m="http://schemas.openxmlformats.org/officeDocument/2006/math" xmlns:v="urn:schemas-microsoft-com:vml" xmlns:wp14="http://schemas.microsoft.com/office/word/2010/wordprocessingDrawing" xmlns:wp="http://schemas.openxmlformats.org/drawingml/2006/wordprocessingDrawing" xmlns:w10="urn:schemas-microsoft-com:office:word" xmlns:w="http://schemas.openxmlformats.org/wordprocessingml/2006/main" xmlns:w14="http://schemas.microsoft.com/office/word/2010/wordml" xmlns:w15="http://schemas.microsoft.com/office/word/2012/wordml" xmlns:w16cex="http://schemas.microsoft.com/office/word/2018/wordml/cex" xmlns:w16cid="http://schemas.microsoft.com/office/word/2016/wordml/cid" xmlns:w16="http://schemas.microsoft.com/office/word/2018/wordml" xmlns:w16sdtdh="http://schemas.microsoft.com/office/word/2020/wordml/sdtdatahash" xmlns:w16se="http://schemas.microsoft.com/office/word/2015/wordml/symex" xmlns:wpg="http://schemas.microsoft.com/office/word/2010/wordprocessingGroup" xmlns:wpi="http://schemas.microsoft.com/office/word/2010/wordprocessingInk" xmlns:wne="http://schemas.microsoft.com/office/word/2006/wordml" xmlns:wps="http://schemas.microsoft.com/office/word/2010/wordprocessingShape" mc:Ignorable="w14 w15 w16se w16cid w16 w16cex w16sdtdh wp14">
   <w:abstractNum w:abstractNumId="0" w15:restartNumberingAfterBreak="0">
     <w:nsid w:val="0C8C04AE"/>
     <w:multiLevelType w:val="hybridMultilevel"/>
@@ -7568,7 +7479,7 @@
 </file>
 
 <file path=word/styles.xml><?xml version="1.0" encoding="utf-8"?>
-<w:styles xmlns:mc="http://schemas.openxmlformats.org/markup-compatibility/2006" xmlns:r="http://schemas.openxmlformats.org/officeDocument/2006/relationships" xmlns:w="http://schemas.openxmlformats.org/wordprocessingml/2006/main" xmlns:w14="http://schemas.microsoft.com/office/word/2010/wordml" xmlns:w15="http://schemas.microsoft.com/office/word/2012/wordml" xmlns:w16se="http://schemas.microsoft.com/office/word/2015/wordml/symex" mc:Ignorable="w14 w15 w16se">
+<w:styles xmlns:mc="http://schemas.openxmlformats.org/markup-compatibility/2006" xmlns:r="http://schemas.openxmlformats.org/officeDocument/2006/relationships" xmlns:w="http://schemas.openxmlformats.org/wordprocessingml/2006/main" xmlns:w14="http://schemas.microsoft.com/office/word/2010/wordml" xmlns:w15="http://schemas.microsoft.com/office/word/2012/wordml" xmlns:w16cex="http://schemas.microsoft.com/office/word/2018/wordml/cex" xmlns:w16cid="http://schemas.microsoft.com/office/word/2016/wordml/cid" xmlns:w16="http://schemas.microsoft.com/office/word/2018/wordml" xmlns:w16sdtdh="http://schemas.microsoft.com/office/word/2020/wordml/sdtdatahash" xmlns:w16se="http://schemas.microsoft.com/office/word/2015/wordml/symex" mc:Ignorable="w14 w15 w16se w16cid w16 w16cex w16sdtdh">
   <w:docDefaults>
     <w:rPrDefault>
       <w:rPr>
@@ -7584,7 +7495,7 @@
       </w:pPr>
     </w:pPrDefault>
   </w:docDefaults>
-  <w:latentStyles w:defLockedState="0" w:defUIPriority="99" w:defSemiHidden="0" w:defUnhideWhenUsed="0" w:defQFormat="0" w:count="371">
+  <w:latentStyles w:defLockedState="0" w:defUIPriority="99" w:defSemiHidden="0" w:defUnhideWhenUsed="0" w:defQFormat="0" w:count="376">
     <w:lsdException w:name="Normal" w:uiPriority="0" w:qFormat="1"/>
     <w:lsdException w:name="heading 1" w:uiPriority="9" w:qFormat="1"/>
     <w:lsdException w:name="heading 2" w:semiHidden="1" w:uiPriority="9" w:unhideWhenUsed="1" w:qFormat="1"/>
@@ -7690,7 +7601,6 @@
     <w:lsdException w:name="HTML Sample" w:semiHidden="1" w:unhideWhenUsed="1"/>
     <w:lsdException w:name="HTML Typewriter" w:semiHidden="1" w:unhideWhenUsed="1"/>
     <w:lsdException w:name="HTML Variable" w:semiHidden="1" w:unhideWhenUsed="1"/>
-    <w:lsdException w:name="Normal Table" w:semiHidden="1" w:unhideWhenUsed="1"/>
     <w:lsdException w:name="annotation subject" w:semiHidden="1" w:unhideWhenUsed="1"/>
     <w:lsdException w:name="No List" w:semiHidden="1" w:unhideWhenUsed="1"/>
     <w:lsdException w:name="Outline List 1" w:semiHidden="1" w:unhideWhenUsed="1"/>
@@ -7733,11 +7643,8 @@
     <w:lsdException w:name="Table Contemporary" w:semiHidden="1" w:unhideWhenUsed="1"/>
     <w:lsdException w:name="Table Elegant" w:semiHidden="1" w:unhideWhenUsed="1"/>
     <w:lsdException w:name="Table Professional" w:semiHidden="1" w:unhideWhenUsed="1"/>
-    <w:lsdException w:name="Table Subtle 1" w:semiHidden="1" w:unhideWhenUsed="1"/>
     <w:lsdException w:name="Table Subtle 2" w:semiHidden="1" w:unhideWhenUsed="1"/>
     <w:lsdException w:name="Table Web 1" w:semiHidden="1" w:unhideWhenUsed="1"/>
-    <w:lsdException w:name="Table Web 2" w:semiHidden="1" w:unhideWhenUsed="1"/>
-    <w:lsdException w:name="Table Web 3" w:semiHidden="1" w:unhideWhenUsed="1"/>
     <w:lsdException w:name="Balloon Text" w:semiHidden="1" w:unhideWhenUsed="1"/>
     <w:lsdException w:name="Table Grid" w:uiPriority="59"/>
     <w:lsdException w:name="Table Theme" w:semiHidden="1" w:unhideWhenUsed="1"/>
@@ -7956,6 +7863,11 @@
     <w:lsdException w:name="List Table 5 Dark Accent 6" w:uiPriority="50"/>
     <w:lsdException w:name="List Table 6 Colorful Accent 6" w:uiPriority="51"/>
     <w:lsdException w:name="List Table 7 Colorful Accent 6" w:uiPriority="52"/>
+    <w:lsdException w:name="Mention" w:semiHidden="1" w:unhideWhenUsed="1"/>
+    <w:lsdException w:name="Smart Hyperlink" w:semiHidden="1" w:unhideWhenUsed="1"/>
+    <w:lsdException w:name="Hashtag" w:semiHidden="1" w:unhideWhenUsed="1"/>
+    <w:lsdException w:name="Unresolved Mention" w:semiHidden="1" w:unhideWhenUsed="1"/>
+    <w:lsdException w:name="Smart Link" w:semiHidden="1" w:unhideWhenUsed="1"/>
   </w:latentStyles>
   <w:style w:type="paragraph" w:default="1" w:styleId="Normal">
     <w:name w:val="Normal"/>

</xml_diff>

<commit_message>
setup status change on Todo List
</commit_message>
<xml_diff>
--- a/Lectures/04.Workshop-Components/React-JS-User-List-Workshop.docx
+++ b/Lectures/04.Workshop-Components/React-JS-User-List-Workshop.docx
@@ -178,6 +178,9 @@
         <w:pStyle w:val="Heading3"/>
       </w:pPr>
       <w:r>
+        <w:rPr>
+          <w:highlight w:val="green"/>
+        </w:rPr>
         <w:t>Create user</w:t>
       </w:r>
     </w:p>
@@ -334,7 +337,6 @@
         <w:spacing w:after="0"/>
       </w:pPr>
       <w:r>
-        <w:lastRenderedPageBreak/>
         <w:t>{</w:t>
       </w:r>
     </w:p>
@@ -633,6 +635,9 @@
         <w:pStyle w:val="Heading3"/>
       </w:pPr>
       <w:r>
+        <w:rPr>
+          <w:highlight w:val="green"/>
+        </w:rPr>
         <w:t>User info</w:t>
       </w:r>
     </w:p>
@@ -647,6 +652,7 @@
         </w:rPr>
         <w:t>[</w:t>
       </w:r>
+      <w:proofErr w:type="spellStart"/>
       <w:r>
         <w:rPr>
           <w:rFonts w:ascii="Arabic Typesetting" w:hAnsi="Arabic Typesetting" w:cs="Arabic Typesetting"/>
@@ -657,6 +663,7 @@
         </w:rPr>
         <w:t>i</w:t>
       </w:r>
+      <w:proofErr w:type="spellEnd"/>
       <w:r>
         <w:rPr>
           <w:b/>
@@ -682,7 +689,6 @@
         </w:rPr>
       </w:pPr>
       <w:r>
-        <w:lastRenderedPageBreak/>
         <w:t xml:space="preserve">              </w:t>
       </w:r>
       <w:r>
@@ -971,6 +977,7 @@
         <w:spacing w:after="0"/>
       </w:pPr>
       <w:r>
+        <w:lastRenderedPageBreak/>
         <w:t xml:space="preserve">URL: </w:t>
       </w:r>
       <w:r>
@@ -1003,7 +1010,6 @@
         <w:spacing w:after="0"/>
       </w:pPr>
       <w:r>
-        <w:lastRenderedPageBreak/>
         <w:t>{</w:t>
       </w:r>
     </w:p>
@@ -1246,6 +1252,9 @@
         <w:pStyle w:val="Heading3"/>
       </w:pPr>
       <w:r>
+        <w:rPr>
+          <w:highlight w:val="green"/>
+        </w:rPr>
         <w:t>Delete user</w:t>
       </w:r>
     </w:p>
@@ -1374,8 +1383,17 @@
           <w:b/>
           <w:bCs/>
         </w:rPr>
-        <w:t>[ Save ]</w:t>
-      </w:r>
+        <w:t xml:space="preserve">[ </w:t>
+      </w:r>
+      <w:proofErr w:type="gramStart"/>
+      <w:r>
+        <w:rPr>
+          <w:b/>
+          <w:bCs/>
+        </w:rPr>
+        <w:t>Save ]</w:t>
+      </w:r>
+      <w:proofErr w:type="gramEnd"/>
       <w:r>
         <w:t xml:space="preserve"> button should send the following request:</w:t>
       </w:r>
@@ -1476,7 +1494,6 @@
           <w:noProof/>
           <w:lang w:val="bg-BG" w:eastAsia="bg-BG"/>
         </w:rPr>
-        <w:lastRenderedPageBreak/>
         <w:drawing>
           <wp:inline distT="0" distB="0" distL="0" distR="0" wp14:anchorId="5A3C7F5B" wp14:editId="7A4BBDBE">
             <wp:extent cx="5972810" cy="2885400"/>
@@ -1527,6 +1544,7 @@
         <w:pStyle w:val="Heading3"/>
       </w:pPr>
       <w:r>
+        <w:lastRenderedPageBreak/>
         <w:t>Pagination</w:t>
       </w:r>
       <w:r>
@@ -1599,7 +1617,6 @@
           <w:noProof/>
           <w:lang w:val="bg-BG" w:eastAsia="bg-BG"/>
         </w:rPr>
-        <w:lastRenderedPageBreak/>
         <w:drawing>
           <wp:inline distT="0" distB="0" distL="0" distR="0" wp14:anchorId="4AB84BFA" wp14:editId="0EF09FEA">
             <wp:extent cx="5972810" cy="2752255"/>
@@ -1754,6 +1771,7 @@
           <w:noProof/>
           <w:lang w:val="bg-BG" w:eastAsia="bg-BG"/>
         </w:rPr>
+        <w:lastRenderedPageBreak/>
         <w:drawing>
           <wp:inline distT="0" distB="0" distL="0" distR="0" wp14:anchorId="24DA86FF" wp14:editId="35719446">
             <wp:extent cx="5972810" cy="2769606"/>
@@ -1819,7 +1837,6 @@
           <w:noProof/>
           <w:lang w:val="bg-BG" w:eastAsia="bg-BG"/>
         </w:rPr>
-        <w:lastRenderedPageBreak/>
         <w:drawing>
           <wp:inline distT="0" distB="0" distL="0" distR="0" wp14:anchorId="4E736CAA" wp14:editId="0776D44B">
             <wp:extent cx="5972810" cy="2742319"/>
@@ -1869,15 +1886,29 @@
         <w:pStyle w:val="Heading3"/>
       </w:pPr>
       <w:r>
+        <w:rPr>
+          <w:highlight w:val="green"/>
+        </w:rPr>
         <w:t>Spinner</w:t>
       </w:r>
       <w:r>
+        <w:rPr>
+          <w:highlight w:val="green"/>
+        </w:rPr>
         <w:t>*</w:t>
       </w:r>
     </w:p>
     <w:p>
       <w:r>
-        <w:t>While waiting a response from a request, a spinner should be displayed:</w:t>
+        <w:t xml:space="preserve">While </w:t>
+      </w:r>
+      <w:proofErr w:type="spellStart"/>
+      <w:r>
+        <w:t>waiting</w:t>
+      </w:r>
+      <w:proofErr w:type="spellEnd"/>
+      <w:r>
+        <w:t xml:space="preserve"> a response from a request, a spinner should be displayed:</w:t>
       </w:r>
     </w:p>
     <w:p>
@@ -2138,7 +2169,6 @@
         <w:ind w:left="426" w:hanging="426"/>
       </w:pPr>
       <w:r>
-        <w:lastRenderedPageBreak/>
         <w:t>Initialize the App</w:t>
       </w:r>
     </w:p>
@@ -2158,12 +2188,37 @@
         </w:rPr>
         <w:t>"</w:t>
       </w:r>
+      <w:proofErr w:type="spellStart"/>
       <w:r>
         <w:rPr>
           <w:b/>
           <w:bCs/>
         </w:rPr>
-        <w:t xml:space="preserve">npm create vite </w:t>
+        <w:t>npm</w:t>
+      </w:r>
+      <w:proofErr w:type="spellEnd"/>
+      <w:r>
+        <w:rPr>
+          <w:b/>
+          <w:bCs/>
+        </w:rPr>
+        <w:t xml:space="preserve"> create </w:t>
+      </w:r>
+      <w:proofErr w:type="spellStart"/>
+      <w:r>
+        <w:rPr>
+          <w:b/>
+          <w:bCs/>
+        </w:rPr>
+        <w:t>vite</w:t>
+      </w:r>
+      <w:proofErr w:type="spellEnd"/>
+      <w:r>
+        <w:rPr>
+          <w:b/>
+          <w:bCs/>
+        </w:rPr>
+        <w:t xml:space="preserve"> </w:t>
       </w:r>
       <w:r>
         <w:rPr>
@@ -2207,6 +2262,7 @@
           <w:sz w:val="36"/>
           <w:szCs w:val="36"/>
         </w:rPr>
+        <w:lastRenderedPageBreak/>
         <w:t xml:space="preserve">3. </w:t>
       </w:r>
       <w:r>
@@ -2781,7 +2837,23 @@
                               <w:sz w:val="17"/>
                               <w:szCs w:val="17"/>
                             </w:rPr>
-                            <w:t xml:space="preserve">© SoftUni – </w:t>
+                            <w:t xml:space="preserve">© </w:t>
+                          </w:r>
+                          <w:proofErr w:type="spellStart"/>
+                          <w:r>
+                            <w:rPr>
+                              <w:sz w:val="17"/>
+                              <w:szCs w:val="17"/>
+                            </w:rPr>
+                            <w:t>SoftUni</w:t>
+                          </w:r>
+                          <w:proofErr w:type="spellEnd"/>
+                          <w:r>
+                            <w:rPr>
+                              <w:sz w:val="17"/>
+                              <w:szCs w:val="17"/>
+                            </w:rPr>
+                            <w:t xml:space="preserve"> – </w:t>
                           </w:r>
                           <w:hyperlink r:id="rId1" w:history="1">
                             <w:r>
@@ -4058,7 +4130,7 @@
           <wp:effectExtent l="0" t="0" r="0" b="5715"/>
           <wp:wrapSquare wrapText="bothSides"/>
           <wp:docPr id="12" name="Picture 12">
-            <a:hlinkClick xmlns:a="http://schemas.openxmlformats.org/drawingml/2006/main" r:id="rId2"/>
+            <a:hlinkClick xmlns:a="http://schemas.openxmlformats.org/drawingml/2006/main" r:id="rId22"/>
           </wp:docPr>
           <wp:cNvGraphicFramePr>
             <a:graphicFrameLocks xmlns:a="http://schemas.openxmlformats.org/drawingml/2006/main" noChangeAspect="1"/>

</xml_diff>